<commit_message>
add chapter 1 exercise answers
</commit_message>
<xml_diff>
--- a/labmanual/English/WBT101-AnswerKey.docx
+++ b/labmanual/English/WBT101-AnswerKey.docx
@@ -13,6 +13,8 @@
           <w:szCs w:val="28"/>
         </w:rPr>
       </w:pPr>
+      <w:bookmarkStart w:id="0" w:name="_GoBack"/>
+      <w:bookmarkEnd w:id="0"/>
       <w:r>
         <w:rPr>
           <w:rStyle w:val="BookTitle"/>
@@ -32,6 +34,78 @@
         <w:t xml:space="preserve">Chapter </w:t>
       </w:r>
       <w:r>
+        <w:t>1</w:t>
+      </w:r>
+    </w:p>
+    <w:p>
+      <w:pPr>
+        <w:pStyle w:val="Heading3"/>
+      </w:pPr>
+      <w:r>
+        <w:t xml:space="preserve">Exercise </w:t>
+      </w:r>
+      <w:r>
+        <w:t>1</w:t>
+      </w:r>
+      <w:r>
+        <w:t>.</w:t>
+      </w:r>
+      <w:r>
+        <w:t>3</w:t>
+      </w:r>
+    </w:p>
+    <w:p>
+      <w:pPr>
+        <w:pStyle w:val="ListParagraph"/>
+        <w:numPr>
+          <w:ilvl w:val="0"/>
+          <w:numId w:val="40"/>
+        </w:numPr>
+      </w:pPr>
+      <w:r>
+        <w:t>What is the organization of the spec?</w:t>
+      </w:r>
+    </w:p>
+    <w:p>
+      <w:pPr>
+        <w:ind w:left="720"/>
+      </w:pPr>
+      <w:r>
+        <w:t>Volumes, Parts, Sections</w:t>
+      </w:r>
+    </w:p>
+    <w:p>
+      <w:pPr>
+        <w:pStyle w:val="ListParagraph"/>
+        <w:numPr>
+          <w:ilvl w:val="0"/>
+          <w:numId w:val="40"/>
+        </w:numPr>
+      </w:pPr>
+      <w:r>
+        <w:t>On what page does the Attribute protocol specification start?</w:t>
+      </w:r>
+    </w:p>
+    <w:p>
+      <w:pPr>
+        <w:ind w:left="720"/>
+      </w:pPr>
+      <w:r>
+        <w:t>2169</w:t>
+      </w:r>
+    </w:p>
+    <w:p>
+      <w:pPr>
+        <w:pStyle w:val="Heading1"/>
+        <w:numPr>
+          <w:ilvl w:val="0"/>
+          <w:numId w:val="0"/>
+        </w:numPr>
+      </w:pPr>
+      <w:r>
+        <w:t xml:space="preserve">Chapter </w:t>
+      </w:r>
+      <w:r>
         <w:t>2</w:t>
       </w:r>
     </w:p>
@@ -75,12 +149,7 @@
         <w:ind w:left="720"/>
       </w:pPr>
       <w:r>
-        <w:t>SDA</w:t>
-      </w:r>
-      <w:bookmarkStart w:id="0" w:name="_GoBack"/>
-      <w:bookmarkEnd w:id="0"/>
-      <w:r>
-        <w:t>: WICED_P28</w:t>
+        <w:t>SDA: WICED_P28</w:t>
       </w:r>
     </w:p>
     <w:p>
@@ -214,6 +283,7 @@
         <w:ind w:left="720"/>
       </w:pPr>
       <w:r>
+        <w:lastRenderedPageBreak/>
         <w:t xml:space="preserve">The first parameter to the RTOS delay function </w:t>
       </w:r>
       <w:proofErr w:type="spellStart"/>
@@ -223,36 +293,6 @@
       <w:proofErr w:type="spellEnd"/>
       <w:r>
         <w:t xml:space="preserve"> specifies the delay which controls the rate of the LED blinking.</w:t>
-      </w:r>
-    </w:p>
-    <w:p>
-      <w:pPr>
-        <w:spacing w:line="259" w:lineRule="auto"/>
-        <w:ind w:left="360"/>
-        <w:rPr>
-          <w:rFonts w:eastAsia="Times New Roman"/>
-          <w:b/>
-          <w:bCs/>
-          <w:color w:val="1F4E79" w:themeColor="accent1" w:themeShade="80"/>
-          <w:sz w:val="28"/>
-          <w:szCs w:val="28"/>
-        </w:rPr>
-      </w:pPr>
-    </w:p>
-    <w:p>
-      <w:pPr>
-        <w:spacing w:line="259" w:lineRule="auto"/>
-        <w:rPr>
-          <w:rFonts w:eastAsia="Times New Roman"/>
-          <w:b/>
-          <w:bCs/>
-          <w:color w:val="1F4E79" w:themeColor="accent1" w:themeShade="80"/>
-          <w:sz w:val="28"/>
-          <w:szCs w:val="28"/>
-        </w:rPr>
-      </w:pPr>
-      <w:r>
-        <w:br w:type="page"/>
       </w:r>
     </w:p>
     <w:p>
@@ -264,7 +304,6 @@
         </w:numPr>
       </w:pPr>
       <w:r>
-        <w:lastRenderedPageBreak/>
         <w:t xml:space="preserve">Chapter </w:t>
       </w:r>
       <w:r>
@@ -468,19 +507,6 @@
     </w:p>
     <w:p>
       <w:pPr>
-        <w:rPr>
-          <w:rFonts w:asciiTheme="majorHAnsi" w:eastAsiaTheme="majorEastAsia" w:hAnsiTheme="majorHAnsi" w:cstheme="majorBidi"/>
-          <w:color w:val="2E74B5" w:themeColor="accent1" w:themeShade="BF"/>
-          <w:sz w:val="26"/>
-          <w:szCs w:val="26"/>
-        </w:rPr>
-      </w:pPr>
-      <w:r>
-        <w:br w:type="page"/>
-      </w:r>
-    </w:p>
-    <w:p>
-      <w:pPr>
         <w:pStyle w:val="Heading1"/>
         <w:numPr>
           <w:ilvl w:val="0"/>
@@ -512,6 +538,7 @@
     <w:p>
       <w:pPr>
         <w:pStyle w:val="ListParagraph"/>
+        <w:keepNext/>
         <w:numPr>
           <w:ilvl w:val="0"/>
           <w:numId w:val="32"/>
@@ -524,6 +551,7 @@
     </w:p>
     <w:p>
       <w:pPr>
+        <w:keepNext/>
         <w:ind w:left="720"/>
       </w:pPr>
       <w:r>
@@ -672,24 +700,9 @@
     </w:p>
     <w:p>
       <w:pPr>
-        <w:spacing w:line="259" w:lineRule="auto"/>
-        <w:rPr>
-          <w:rFonts w:ascii="Cambria" w:eastAsia="Times New Roman" w:hAnsi="Cambria"/>
-          <w:b/>
-          <w:bCs/>
-          <w:color w:val="4F81BD"/>
-        </w:rPr>
-      </w:pPr>
-      <w:r>
-        <w:br w:type="page"/>
-      </w:r>
-    </w:p>
-    <w:p>
-      <w:pPr>
         <w:pStyle w:val="Heading3"/>
       </w:pPr>
       <w:r>
-        <w:lastRenderedPageBreak/>
         <w:t>Exercise 4A.2</w:t>
       </w:r>
     </w:p>
@@ -824,6 +837,7 @@
         <w:spacing w:line="259" w:lineRule="auto"/>
       </w:pPr>
       <w:r>
+        <w:lastRenderedPageBreak/>
         <w:t>Which GATT events are implemented? What other GATT events exist? (Hint: right click and select Open Declaration on one of the implemented events)</w:t>
       </w:r>
     </w:p>
@@ -982,14 +996,6 @@
     </w:p>
     <w:p>
       <w:pPr>
-        <w:spacing w:line="259" w:lineRule="auto"/>
-      </w:pPr>
-      <w:r>
-        <w:br w:type="page"/>
-      </w:r>
-    </w:p>
-    <w:p>
-      <w:pPr>
         <w:pStyle w:val="Heading1"/>
         <w:numPr>
           <w:ilvl w:val="0"/>
@@ -997,7 +1003,6 @@
         </w:numPr>
       </w:pPr>
       <w:r>
-        <w:lastRenderedPageBreak/>
         <w:t>Chapter 4B</w:t>
       </w:r>
     </w:p>
@@ -1366,7 +1371,6 @@
         <w:pStyle w:val="Heading3"/>
       </w:pPr>
       <w:r>
-        <w:lastRenderedPageBreak/>
         <w:t>Exercise 4B.4</w:t>
       </w:r>
     </w:p>
@@ -1457,6 +1461,7 @@
         <w:spacing w:line="259" w:lineRule="auto"/>
       </w:pPr>
       <w:r>
+        <w:lastRenderedPageBreak/>
         <w:t>What additional stack callback event occurs compared to the previous exercise? At what point does it get called?</w:t>
       </w:r>
     </w:p>
@@ -1596,14 +1601,27 @@
             <w:r>
               <w:t xml:space="preserve"> of </w:t>
             </w:r>
-            <w:fldSimple w:instr=" NUMPAGES  ">
-              <w:r>
-                <w:rPr>
-                  <w:noProof/>
-                </w:rPr>
-                <w:t>3</w:t>
-              </w:r>
-            </w:fldSimple>
+            <w:r>
+              <w:fldChar w:fldCharType="begin"/>
+            </w:r>
+            <w:r>
+              <w:instrText xml:space="preserve"> NUMPAGES  </w:instrText>
+            </w:r>
+            <w:r>
+              <w:fldChar w:fldCharType="separate"/>
+            </w:r>
+            <w:r>
+              <w:rPr>
+                <w:noProof/>
+              </w:rPr>
+              <w:t>3</w:t>
+            </w:r>
+            <w:r>
+              <w:rPr>
+                <w:noProof/>
+              </w:rPr>
+              <w:fldChar w:fldCharType="end"/>
+            </w:r>
           </w:p>
         </w:sdtContent>
       </w:sdt>
@@ -4934,6 +4952,95 @@
     </w:lvl>
   </w:abstractNum>
   <w:abstractNum w:abstractNumId="35" w15:restartNumberingAfterBreak="0">
+    <w:nsid w:val="680F5D6C"/>
+    <w:multiLevelType w:val="hybridMultilevel"/>
+    <w:tmpl w:val="9620B472"/>
+    <w:lvl w:ilvl="0" w:tplc="0409000F">
+      <w:start w:val="1"/>
+      <w:numFmt w:val="decimal"/>
+      <w:lvlText w:val="%1."/>
+      <w:lvlJc w:val="left"/>
+      <w:pPr>
+        <w:ind w:left="720" w:hanging="360"/>
+      </w:pPr>
+      <w:rPr>
+        <w:rFonts w:hint="default"/>
+      </w:rPr>
+    </w:lvl>
+    <w:lvl w:ilvl="1" w:tplc="04090019" w:tentative="1">
+      <w:start w:val="1"/>
+      <w:numFmt w:val="lowerLetter"/>
+      <w:lvlText w:val="%2."/>
+      <w:lvlJc w:val="left"/>
+      <w:pPr>
+        <w:ind w:left="1440" w:hanging="360"/>
+      </w:pPr>
+    </w:lvl>
+    <w:lvl w:ilvl="2" w:tplc="0409001B" w:tentative="1">
+      <w:start w:val="1"/>
+      <w:numFmt w:val="lowerRoman"/>
+      <w:lvlText w:val="%3."/>
+      <w:lvlJc w:val="right"/>
+      <w:pPr>
+        <w:ind w:left="2160" w:hanging="180"/>
+      </w:pPr>
+    </w:lvl>
+    <w:lvl w:ilvl="3" w:tplc="0409000F" w:tentative="1">
+      <w:start w:val="1"/>
+      <w:numFmt w:val="decimal"/>
+      <w:lvlText w:val="%4."/>
+      <w:lvlJc w:val="left"/>
+      <w:pPr>
+        <w:ind w:left="2880" w:hanging="360"/>
+      </w:pPr>
+    </w:lvl>
+    <w:lvl w:ilvl="4" w:tplc="04090019" w:tentative="1">
+      <w:start w:val="1"/>
+      <w:numFmt w:val="lowerLetter"/>
+      <w:lvlText w:val="%5."/>
+      <w:lvlJc w:val="left"/>
+      <w:pPr>
+        <w:ind w:left="3600" w:hanging="360"/>
+      </w:pPr>
+    </w:lvl>
+    <w:lvl w:ilvl="5" w:tplc="0409001B" w:tentative="1">
+      <w:start w:val="1"/>
+      <w:numFmt w:val="lowerRoman"/>
+      <w:lvlText w:val="%6."/>
+      <w:lvlJc w:val="right"/>
+      <w:pPr>
+        <w:ind w:left="4320" w:hanging="180"/>
+      </w:pPr>
+    </w:lvl>
+    <w:lvl w:ilvl="6" w:tplc="0409000F" w:tentative="1">
+      <w:start w:val="1"/>
+      <w:numFmt w:val="decimal"/>
+      <w:lvlText w:val="%7."/>
+      <w:lvlJc w:val="left"/>
+      <w:pPr>
+        <w:ind w:left="5040" w:hanging="360"/>
+      </w:pPr>
+    </w:lvl>
+    <w:lvl w:ilvl="7" w:tplc="04090019" w:tentative="1">
+      <w:start w:val="1"/>
+      <w:numFmt w:val="lowerLetter"/>
+      <w:lvlText w:val="%8."/>
+      <w:lvlJc w:val="left"/>
+      <w:pPr>
+        <w:ind w:left="5760" w:hanging="360"/>
+      </w:pPr>
+    </w:lvl>
+    <w:lvl w:ilvl="8" w:tplc="0409001B" w:tentative="1">
+      <w:start w:val="1"/>
+      <w:numFmt w:val="lowerRoman"/>
+      <w:lvlText w:val="%9."/>
+      <w:lvlJc w:val="right"/>
+      <w:pPr>
+        <w:ind w:left="6480" w:hanging="180"/>
+      </w:pPr>
+    </w:lvl>
+  </w:abstractNum>
+  <w:abstractNum w:abstractNumId="36" w15:restartNumberingAfterBreak="0">
     <w:nsid w:val="6F8E7554"/>
     <w:multiLevelType w:val="hybridMultilevel"/>
     <w:tmpl w:val="D8086B18"/>
@@ -5019,7 +5126,7 @@
       </w:pPr>
     </w:lvl>
   </w:abstractNum>
-  <w:abstractNum w:abstractNumId="36" w15:restartNumberingAfterBreak="0">
+  <w:abstractNum w:abstractNumId="37" w15:restartNumberingAfterBreak="0">
     <w:nsid w:val="759808E0"/>
     <w:multiLevelType w:val="hybridMultilevel"/>
     <w:tmpl w:val="7BF011AC"/>
@@ -5105,7 +5212,7 @@
       </w:pPr>
     </w:lvl>
   </w:abstractNum>
-  <w:abstractNum w:abstractNumId="37" w15:restartNumberingAfterBreak="0">
+  <w:abstractNum w:abstractNumId="38" w15:restartNumberingAfterBreak="0">
     <w:nsid w:val="76FF5CFA"/>
     <w:multiLevelType w:val="hybridMultilevel"/>
     <w:tmpl w:val="7BF011AC"/>
@@ -5191,7 +5298,7 @@
       </w:pPr>
     </w:lvl>
   </w:abstractNum>
-  <w:abstractNum w:abstractNumId="38" w15:restartNumberingAfterBreak="0">
+  <w:abstractNum w:abstractNumId="39" w15:restartNumberingAfterBreak="0">
     <w:nsid w:val="78C1534B"/>
     <w:multiLevelType w:val="hybridMultilevel"/>
     <w:tmpl w:val="9112D02E"/>
@@ -5308,7 +5415,7 @@
     <w:abstractNumId w:val="2"/>
   </w:num>
   <w:num w:numId="11">
-    <w:abstractNumId w:val="38"/>
+    <w:abstractNumId w:val="39"/>
   </w:num>
   <w:num w:numId="12">
     <w:abstractNumId w:val="0"/>
@@ -5365,7 +5472,7 @@
     <w:abstractNumId w:val="16"/>
   </w:num>
   <w:num w:numId="30">
-    <w:abstractNumId w:val="35"/>
+    <w:abstractNumId w:val="36"/>
   </w:num>
   <w:num w:numId="31">
     <w:abstractNumId w:val="14"/>
@@ -5383,7 +5490,7 @@
     <w:abstractNumId w:val="7"/>
   </w:num>
   <w:num w:numId="36">
-    <w:abstractNumId w:val="37"/>
+    <w:abstractNumId w:val="38"/>
   </w:num>
   <w:num w:numId="37">
     <w:abstractNumId w:val="13"/>
@@ -5392,7 +5499,10 @@
     <w:abstractNumId w:val="29"/>
   </w:num>
   <w:num w:numId="39">
-    <w:abstractNumId w:val="36"/>
+    <w:abstractNumId w:val="37"/>
+  </w:num>
+  <w:num w:numId="40">
+    <w:abstractNumId w:val="35"/>
   </w:num>
   <w:numIdMacAtCleanup w:val="13"/>
 </w:numbering>
@@ -6818,7 +6928,7 @@
 </file>
 
 <file path=customXml/itemProps1.xml><?xml version="1.0" encoding="utf-8"?>
-<ds:datastoreItem xmlns:ds="http://schemas.openxmlformats.org/officeDocument/2006/customXml" ds:itemID="{9AD87C2D-F61E-45AB-B918-3F95D28FBC65}">
+<ds:datastoreItem xmlns:ds="http://schemas.openxmlformats.org/officeDocument/2006/customXml" ds:itemID="{89E1E74F-2B03-43CC-97A3-3E4112075E77}">
   <ds:schemaRefs>
     <ds:schemaRef ds:uri="http://schemas.openxmlformats.org/officeDocument/2006/bibliography"/>
   </ds:schemaRefs>

</xml_diff>

<commit_message>
Change exercise numbers in answer key and update binder to 2.0
</commit_message>
<xml_diff>
--- a/labmanual/English/WBT101-AnswerKey.docx
+++ b/labmanual/English/WBT101-AnswerKey.docx
@@ -13,8 +13,6 @@
           <w:szCs w:val="28"/>
         </w:rPr>
       </w:pPr>
-      <w:bookmarkStart w:id="0" w:name="_GoBack"/>
-      <w:bookmarkEnd w:id="0"/>
       <w:r>
         <w:rPr>
           <w:rStyle w:val="BookTitle"/>
@@ -1250,21 +1248,7 @@
         <w:rPr>
           <w:i/>
         </w:rPr>
-        <w:t>wiced_bt_cfg_settings.ble_advert_</w:t>
-      </w:r>
-      <w:proofErr w:type="gramStart"/>
-      <w:r>
-        <w:rPr>
-          <w:i/>
-        </w:rPr>
-        <w:t>cfg.high</w:t>
-      </w:r>
-      <w:proofErr w:type="gramEnd"/>
-      <w:r>
-        <w:rPr>
-          <w:i/>
-        </w:rPr>
-        <w:t>_duty_duration</w:t>
+        <w:t>wiced_bt_cfg_settings.ble_advert_cfg.high_duty_duration</w:t>
       </w:r>
       <w:proofErr w:type="spellEnd"/>
       <w:r>
@@ -1790,8 +1774,10 @@
         <w:t>Exercise 4C.</w:t>
       </w:r>
       <w:r>
-        <w:t>5</w:t>
-      </w:r>
+        <w:t>7</w:t>
+      </w:r>
+      <w:bookmarkStart w:id="0" w:name="_GoBack"/>
+      <w:bookmarkEnd w:id="0"/>
     </w:p>
     <w:p>
       <w:pPr>
@@ -2027,10 +2013,7 @@
         <w:t xml:space="preserve">is made </w:t>
       </w:r>
       <w:r>
-        <w:t>(GATT_CONNECTION_STATUS_EVT with status of connected)</w:t>
-      </w:r>
-      <w:r>
-        <w:t xml:space="preserve"> </w:t>
+        <w:t xml:space="preserve">(GATT_CONNECTION_STATUS_EVT with status of connected) </w:t>
       </w:r>
       <w:r>
         <w:t xml:space="preserve">until </w:t>
@@ -2076,13 +2059,7 @@
         <w:spacing w:line="259" w:lineRule="auto"/>
       </w:pPr>
       <w:r>
-        <w:t xml:space="preserve">When does SDS </w:t>
-      </w:r>
-      <w:r>
-        <w:t>occur</w:t>
-      </w:r>
-      <w:r>
-        <w:t xml:space="preserve"> (Hint: you can determine that SDS occurred when you see a fast boot)?</w:t>
+        <w:t>When does SDS occur (Hint: you can determine that SDS occurred when you see a fast boot)?</w:t>
       </w:r>
     </w:p>
     <w:p>
@@ -2438,27 +2415,14 @@
             <w:r>
               <w:t xml:space="preserve"> of </w:t>
             </w:r>
-            <w:r>
-              <w:fldChar w:fldCharType="begin"/>
-            </w:r>
-            <w:r>
-              <w:instrText xml:space="preserve"> NUMPAGES  </w:instrText>
-            </w:r>
-            <w:r>
-              <w:fldChar w:fldCharType="separate"/>
-            </w:r>
-            <w:r>
-              <w:rPr>
-                <w:noProof/>
-              </w:rPr>
-              <w:t>3</w:t>
-            </w:r>
-            <w:r>
-              <w:rPr>
-                <w:noProof/>
-              </w:rPr>
-              <w:fldChar w:fldCharType="end"/>
-            </w:r>
+            <w:fldSimple w:instr=" NUMPAGES  ">
+              <w:r>
+                <w:rPr>
+                  <w:noProof/>
+                </w:rPr>
+                <w:t>3</w:t>
+              </w:r>
+            </w:fldSimple>
           </w:p>
         </w:sdtContent>
       </w:sdt>
@@ -2502,7 +2466,7 @@
         <w:noProof/>
       </w:rPr>
       <w:drawing>
-        <wp:inline distT="0" distB="0" distL="0" distR="0" wp14:anchorId="4E88F202" wp14:editId="212D1A65">
+        <wp:inline distT="0" distB="0" distL="0" distR="0" wp14:anchorId="2B2903E5" wp14:editId="5F874181">
           <wp:extent cx="1473776" cy="457200"/>
           <wp:effectExtent l="0" t="0" r="0" b="0"/>
           <wp:docPr id="13" name="Picture 13"/>
@@ -8207,7 +8171,7 @@
 </file>
 
 <file path=customXml/itemProps1.xml><?xml version="1.0" encoding="utf-8"?>
-<ds:datastoreItem xmlns:ds="http://schemas.openxmlformats.org/officeDocument/2006/customXml" ds:itemID="{82F3F894-82D2-48F2-8D6B-2F813EBED006}">
+<ds:datastoreItem xmlns:ds="http://schemas.openxmlformats.org/officeDocument/2006/customXml" ds:itemID="{FCBB6F25-FD50-4538-ADAB-77CF32469040}">
   <ds:schemaRefs>
     <ds:schemaRef ds:uri="http://schemas.openxmlformats.org/officeDocument/2006/bibliography"/>
   </ds:schemaRefs>

</xml_diff>

<commit_message>
Update chapter 1 for MTB 1.1
</commit_message>
<xml_diff>
--- a/labmanual/English/WBT101-AnswerKey.docx
+++ b/labmanual/English/WBT101-AnswerKey.docx
@@ -27,6 +27,72 @@
       <w:r>
         <w:t>Chapter 1</w:t>
       </w:r>
+      <w:bookmarkStart w:id="0" w:name="_GoBack"/>
+      <w:bookmarkEnd w:id="0"/>
+    </w:p>
+    <w:p>
+      <w:pPr>
+        <w:pStyle w:val="Heading3"/>
+      </w:pPr>
+      <w:r>
+        <w:t>Exercise 1.2</w:t>
+      </w:r>
+    </w:p>
+    <w:p>
+      <w:pPr>
+        <w:pStyle w:val="ListParagraph"/>
+        <w:numPr>
+          <w:ilvl w:val="0"/>
+          <w:numId w:val="21"/>
+        </w:numPr>
+      </w:pPr>
+      <w:r>
+        <w:t>Where is the documentation for the PWM API located?</w:t>
+      </w:r>
+    </w:p>
+    <w:p>
+      <w:pPr>
+        <w:spacing w:after="0"/>
+        <w:ind w:left="720"/>
+      </w:pPr>
+      <w:r>
+        <w:t>It is in the WICED API Reference. The path in that document is:</w:t>
+      </w:r>
+    </w:p>
+    <w:p>
+      <w:pPr>
+        <w:spacing w:after="0"/>
+        <w:ind w:left="1440"/>
+      </w:pPr>
+      <w:r>
+        <w:t>Cypress WICED API Reference Guide</w:t>
+      </w:r>
+    </w:p>
+    <w:p>
+      <w:pPr>
+        <w:spacing w:after="0"/>
+        <w:ind w:left="1440"/>
+      </w:pPr>
+      <w:r>
+        <w:t>Components</w:t>
+      </w:r>
+    </w:p>
+    <w:p>
+      <w:pPr>
+        <w:spacing w:after="0"/>
+        <w:ind w:left="1440"/>
+      </w:pPr>
+      <w:r>
+        <w:t>Hardware Drivers</w:t>
+      </w:r>
+    </w:p>
+    <w:p>
+      <w:pPr>
+        <w:ind w:left="1440"/>
+      </w:pPr>
+      <w:r>
+        <w:t xml:space="preserve">PWM </w:t>
+      </w:r>
     </w:p>
     <w:p>
       <w:pPr>
@@ -3714,10 +3780,7 @@
       </w:pPr>
       <w:r>
         <w:lastRenderedPageBreak/>
-        <w:t xml:space="preserve">Chapter </w:t>
-      </w:r>
-      <w:r>
-        <w:t>7B</w:t>
+        <w:t>Chapter 7B</w:t>
       </w:r>
     </w:p>
     <w:p>
@@ -3725,16 +3788,7 @@
         <w:pStyle w:val="Heading3"/>
       </w:pPr>
       <w:r>
-        <w:t xml:space="preserve">Exercise </w:t>
-      </w:r>
-      <w:r>
-        <w:t>7B</w:t>
-      </w:r>
-      <w:r>
-        <w:t>.</w:t>
-      </w:r>
-      <w:r>
-        <w:t>1</w:t>
+        <w:t>Exercise 7B.1</w:t>
       </w:r>
     </w:p>
     <w:p>
@@ -4014,10 +4068,7 @@
         <w:pStyle w:val="Heading3"/>
       </w:pPr>
       <w:r>
-        <w:t>Exercise 7B.</w:t>
-      </w:r>
-      <w:r>
-        <w:t>2</w:t>
+        <w:t>Exercise 7B.2</w:t>
       </w:r>
     </w:p>
     <w:p>
@@ -4117,8 +4168,6 @@
       <w:r>
         <w:t>Where can you find them described in the Mesh model spec?</w:t>
       </w:r>
-      <w:bookmarkStart w:id="0" w:name="_GoBack"/>
-      <w:bookmarkEnd w:id="0"/>
     </w:p>
     <w:p>
       <w:pPr>
@@ -4568,6 +4617,95 @@
     </w:lvl>
   </w:abstractNum>
   <w:abstractNum w:abstractNumId="1" w15:restartNumberingAfterBreak="0">
+    <w:nsid w:val="0137372F"/>
+    <w:multiLevelType w:val="hybridMultilevel"/>
+    <w:tmpl w:val="8CBC89D4"/>
+    <w:lvl w:ilvl="0" w:tplc="0409000F">
+      <w:start w:val="1"/>
+      <w:numFmt w:val="decimal"/>
+      <w:lvlText w:val="%1."/>
+      <w:lvlJc w:val="left"/>
+      <w:pPr>
+        <w:ind w:left="720" w:hanging="360"/>
+      </w:pPr>
+      <w:rPr>
+        <w:rFonts w:hint="default"/>
+      </w:rPr>
+    </w:lvl>
+    <w:lvl w:ilvl="1" w:tplc="04090019" w:tentative="1">
+      <w:start w:val="1"/>
+      <w:numFmt w:val="lowerLetter"/>
+      <w:lvlText w:val="%2."/>
+      <w:lvlJc w:val="left"/>
+      <w:pPr>
+        <w:ind w:left="1440" w:hanging="360"/>
+      </w:pPr>
+    </w:lvl>
+    <w:lvl w:ilvl="2" w:tplc="0409001B" w:tentative="1">
+      <w:start w:val="1"/>
+      <w:numFmt w:val="lowerRoman"/>
+      <w:lvlText w:val="%3."/>
+      <w:lvlJc w:val="right"/>
+      <w:pPr>
+        <w:ind w:left="2160" w:hanging="180"/>
+      </w:pPr>
+    </w:lvl>
+    <w:lvl w:ilvl="3" w:tplc="0409000F" w:tentative="1">
+      <w:start w:val="1"/>
+      <w:numFmt w:val="decimal"/>
+      <w:lvlText w:val="%4."/>
+      <w:lvlJc w:val="left"/>
+      <w:pPr>
+        <w:ind w:left="2880" w:hanging="360"/>
+      </w:pPr>
+    </w:lvl>
+    <w:lvl w:ilvl="4" w:tplc="04090019" w:tentative="1">
+      <w:start w:val="1"/>
+      <w:numFmt w:val="lowerLetter"/>
+      <w:lvlText w:val="%5."/>
+      <w:lvlJc w:val="left"/>
+      <w:pPr>
+        <w:ind w:left="3600" w:hanging="360"/>
+      </w:pPr>
+    </w:lvl>
+    <w:lvl w:ilvl="5" w:tplc="0409001B" w:tentative="1">
+      <w:start w:val="1"/>
+      <w:numFmt w:val="lowerRoman"/>
+      <w:lvlText w:val="%6."/>
+      <w:lvlJc w:val="right"/>
+      <w:pPr>
+        <w:ind w:left="4320" w:hanging="180"/>
+      </w:pPr>
+    </w:lvl>
+    <w:lvl w:ilvl="6" w:tplc="0409000F" w:tentative="1">
+      <w:start w:val="1"/>
+      <w:numFmt w:val="decimal"/>
+      <w:lvlText w:val="%7."/>
+      <w:lvlJc w:val="left"/>
+      <w:pPr>
+        <w:ind w:left="5040" w:hanging="360"/>
+      </w:pPr>
+    </w:lvl>
+    <w:lvl w:ilvl="7" w:tplc="04090019" w:tentative="1">
+      <w:start w:val="1"/>
+      <w:numFmt w:val="lowerLetter"/>
+      <w:lvlText w:val="%8."/>
+      <w:lvlJc w:val="left"/>
+      <w:pPr>
+        <w:ind w:left="5760" w:hanging="360"/>
+      </w:pPr>
+    </w:lvl>
+    <w:lvl w:ilvl="8" w:tplc="0409001B" w:tentative="1">
+      <w:start w:val="1"/>
+      <w:numFmt w:val="lowerRoman"/>
+      <w:lvlText w:val="%9."/>
+      <w:lvlJc w:val="right"/>
+      <w:pPr>
+        <w:ind w:left="6480" w:hanging="180"/>
+      </w:pPr>
+    </w:lvl>
+  </w:abstractNum>
+  <w:abstractNum w:abstractNumId="2" w15:restartNumberingAfterBreak="0">
     <w:nsid w:val="06FB7EA5"/>
     <w:multiLevelType w:val="hybridMultilevel"/>
     <w:tmpl w:val="A3A2FE1E"/>
@@ -4653,7 +4791,7 @@
       </w:pPr>
     </w:lvl>
   </w:abstractNum>
-  <w:abstractNum w:abstractNumId="2" w15:restartNumberingAfterBreak="0">
+  <w:abstractNum w:abstractNumId="3" w15:restartNumberingAfterBreak="0">
     <w:nsid w:val="100C45F6"/>
     <w:multiLevelType w:val="hybridMultilevel"/>
     <w:tmpl w:val="CAEEAD30"/>
@@ -4742,7 +4880,7 @@
       </w:pPr>
     </w:lvl>
   </w:abstractNum>
-  <w:abstractNum w:abstractNumId="3" w15:restartNumberingAfterBreak="0">
+  <w:abstractNum w:abstractNumId="4" w15:restartNumberingAfterBreak="0">
     <w:nsid w:val="119700CD"/>
     <w:multiLevelType w:val="multilevel"/>
     <w:tmpl w:val="813C4270"/>
@@ -4857,7 +4995,7 @@
       </w:rPr>
     </w:lvl>
   </w:abstractNum>
-  <w:abstractNum w:abstractNumId="4" w15:restartNumberingAfterBreak="0">
+  <w:abstractNum w:abstractNumId="5" w15:restartNumberingAfterBreak="0">
     <w:nsid w:val="13747962"/>
     <w:multiLevelType w:val="hybridMultilevel"/>
     <w:tmpl w:val="ACF83A1E"/>
@@ -4946,7 +5084,7 @@
       </w:pPr>
     </w:lvl>
   </w:abstractNum>
-  <w:abstractNum w:abstractNumId="5" w15:restartNumberingAfterBreak="0">
+  <w:abstractNum w:abstractNumId="6" w15:restartNumberingAfterBreak="0">
     <w:nsid w:val="235E7D2A"/>
     <w:multiLevelType w:val="hybridMultilevel"/>
     <w:tmpl w:val="D7E041D6"/>
@@ -5032,7 +5170,7 @@
       </w:pPr>
     </w:lvl>
   </w:abstractNum>
-  <w:abstractNum w:abstractNumId="6" w15:restartNumberingAfterBreak="0">
+  <w:abstractNum w:abstractNumId="7" w15:restartNumberingAfterBreak="0">
     <w:nsid w:val="25903160"/>
     <w:multiLevelType w:val="hybridMultilevel"/>
     <w:tmpl w:val="D7E041D6"/>
@@ -5118,7 +5256,7 @@
       </w:pPr>
     </w:lvl>
   </w:abstractNum>
-  <w:abstractNum w:abstractNumId="7" w15:restartNumberingAfterBreak="0">
+  <w:abstractNum w:abstractNumId="8" w15:restartNumberingAfterBreak="0">
     <w:nsid w:val="25FE4BA6"/>
     <w:multiLevelType w:val="hybridMultilevel"/>
     <w:tmpl w:val="0C9063B2"/>
@@ -5207,7 +5345,7 @@
       </w:pPr>
     </w:lvl>
   </w:abstractNum>
-  <w:abstractNum w:abstractNumId="8" w15:restartNumberingAfterBreak="0">
+  <w:abstractNum w:abstractNumId="9" w15:restartNumberingAfterBreak="0">
     <w:nsid w:val="263F0931"/>
     <w:multiLevelType w:val="hybridMultilevel"/>
     <w:tmpl w:val="B3F662FA"/>
@@ -5296,7 +5434,7 @@
       </w:pPr>
     </w:lvl>
   </w:abstractNum>
-  <w:abstractNum w:abstractNumId="9" w15:restartNumberingAfterBreak="0">
+  <w:abstractNum w:abstractNumId="10" w15:restartNumberingAfterBreak="0">
     <w:nsid w:val="287D7338"/>
     <w:multiLevelType w:val="hybridMultilevel"/>
     <w:tmpl w:val="A3A2FE1E"/>
@@ -5382,7 +5520,7 @@
       </w:pPr>
     </w:lvl>
   </w:abstractNum>
-  <w:abstractNum w:abstractNumId="10" w15:restartNumberingAfterBreak="0">
+  <w:abstractNum w:abstractNumId="11" w15:restartNumberingAfterBreak="0">
     <w:nsid w:val="2DEB5DBB"/>
     <w:multiLevelType w:val="hybridMultilevel"/>
     <w:tmpl w:val="02E424AC"/>
@@ -5471,7 +5609,7 @@
       </w:pPr>
     </w:lvl>
   </w:abstractNum>
-  <w:abstractNum w:abstractNumId="11" w15:restartNumberingAfterBreak="0">
+  <w:abstractNum w:abstractNumId="12" w15:restartNumberingAfterBreak="0">
     <w:nsid w:val="2F7F48BF"/>
     <w:multiLevelType w:val="hybridMultilevel"/>
     <w:tmpl w:val="B186150E"/>
@@ -5585,7 +5723,7 @@
       </w:rPr>
     </w:lvl>
   </w:abstractNum>
-  <w:abstractNum w:abstractNumId="12" w15:restartNumberingAfterBreak="0">
+  <w:abstractNum w:abstractNumId="13" w15:restartNumberingAfterBreak="0">
     <w:nsid w:val="33475CB4"/>
     <w:multiLevelType w:val="hybridMultilevel"/>
     <w:tmpl w:val="16AE6ED0"/>
@@ -5674,7 +5812,7 @@
       </w:pPr>
     </w:lvl>
   </w:abstractNum>
-  <w:abstractNum w:abstractNumId="13" w15:restartNumberingAfterBreak="0">
+  <w:abstractNum w:abstractNumId="14" w15:restartNumberingAfterBreak="0">
     <w:nsid w:val="33B973CC"/>
     <w:multiLevelType w:val="hybridMultilevel"/>
     <w:tmpl w:val="6B70FEEA"/>
@@ -5760,7 +5898,7 @@
       </w:pPr>
     </w:lvl>
   </w:abstractNum>
-  <w:abstractNum w:abstractNumId="14" w15:restartNumberingAfterBreak="0">
+  <w:abstractNum w:abstractNumId="15" w15:restartNumberingAfterBreak="0">
     <w:nsid w:val="33F747F9"/>
     <w:multiLevelType w:val="hybridMultilevel"/>
     <w:tmpl w:val="A7D41110"/>
@@ -5846,7 +5984,7 @@
       </w:pPr>
     </w:lvl>
   </w:abstractNum>
-  <w:abstractNum w:abstractNumId="15" w15:restartNumberingAfterBreak="0">
+  <w:abstractNum w:abstractNumId="16" w15:restartNumberingAfterBreak="0">
     <w:nsid w:val="49D12D1A"/>
     <w:multiLevelType w:val="hybridMultilevel"/>
     <w:tmpl w:val="D7E041D6"/>
@@ -5932,7 +6070,7 @@
       </w:pPr>
     </w:lvl>
   </w:abstractNum>
-  <w:abstractNum w:abstractNumId="16" w15:restartNumberingAfterBreak="0">
+  <w:abstractNum w:abstractNumId="17" w15:restartNumberingAfterBreak="0">
     <w:nsid w:val="680F5D6C"/>
     <w:multiLevelType w:val="hybridMultilevel"/>
     <w:tmpl w:val="9620B472"/>
@@ -6021,7 +6159,7 @@
       </w:pPr>
     </w:lvl>
   </w:abstractNum>
-  <w:abstractNum w:abstractNumId="17" w15:restartNumberingAfterBreak="0">
+  <w:abstractNum w:abstractNumId="18" w15:restartNumberingAfterBreak="0">
     <w:nsid w:val="759808E0"/>
     <w:multiLevelType w:val="hybridMultilevel"/>
     <w:tmpl w:val="7BF011AC"/>
@@ -6107,7 +6245,7 @@
       </w:pPr>
     </w:lvl>
   </w:abstractNum>
-  <w:abstractNum w:abstractNumId="18" w15:restartNumberingAfterBreak="0">
+  <w:abstractNum w:abstractNumId="19" w15:restartNumberingAfterBreak="0">
     <w:nsid w:val="76FF5CFA"/>
     <w:multiLevelType w:val="hybridMultilevel"/>
     <w:tmpl w:val="7BF011AC"/>
@@ -6193,7 +6331,7 @@
       </w:pPr>
     </w:lvl>
   </w:abstractNum>
-  <w:abstractNum w:abstractNumId="19" w15:restartNumberingAfterBreak="0">
+  <w:abstractNum w:abstractNumId="20" w15:restartNumberingAfterBreak="0">
     <w:nsid w:val="7DE333C7"/>
     <w:multiLevelType w:val="hybridMultilevel"/>
     <w:tmpl w:val="A044C4DC"/>
@@ -6283,64 +6421,67 @@
     </w:lvl>
   </w:abstractNum>
   <w:num w:numId="1">
-    <w:abstractNumId w:val="11"/>
+    <w:abstractNumId w:val="12"/>
   </w:num>
   <w:num w:numId="2">
-    <w:abstractNumId w:val="3"/>
+    <w:abstractNumId w:val="4"/>
   </w:num>
   <w:num w:numId="3">
+    <w:abstractNumId w:val="14"/>
+  </w:num>
+  <w:num w:numId="4">
+    <w:abstractNumId w:val="16"/>
+  </w:num>
+  <w:num w:numId="5">
+    <w:abstractNumId w:val="15"/>
+  </w:num>
+  <w:num w:numId="6">
+    <w:abstractNumId w:val="7"/>
+  </w:num>
+  <w:num w:numId="7">
+    <w:abstractNumId w:val="6"/>
+  </w:num>
+  <w:num w:numId="8">
     <w:abstractNumId w:val="13"/>
   </w:num>
-  <w:num w:numId="4">
-    <w:abstractNumId w:val="15"/>
+  <w:num w:numId="9">
+    <w:abstractNumId w:val="9"/>
   </w:num>
-  <w:num w:numId="5">
-    <w:abstractNumId w:val="14"/>
-  </w:num>
-  <w:num w:numId="6">
-    <w:abstractNumId w:val="6"/>
-  </w:num>
-  <w:num w:numId="7">
+  <w:num w:numId="10">
     <w:abstractNumId w:val="5"/>
   </w:num>
-  <w:num w:numId="8">
-    <w:abstractNumId w:val="12"/>
+  <w:num w:numId="11">
+    <w:abstractNumId w:val="19"/>
   </w:num>
-  <w:num w:numId="9">
-    <w:abstractNumId w:val="8"/>
-  </w:num>
-  <w:num w:numId="10">
-    <w:abstractNumId w:val="4"/>
-  </w:num>
-  <w:num w:numId="11">
+  <w:num w:numId="12">
     <w:abstractNumId w:val="18"/>
   </w:num>
-  <w:num w:numId="12">
+  <w:num w:numId="13">
     <w:abstractNumId w:val="17"/>
-  </w:num>
-  <w:num w:numId="13">
-    <w:abstractNumId w:val="16"/>
   </w:num>
   <w:num w:numId="14">
     <w:abstractNumId w:val="0"/>
   </w:num>
   <w:num w:numId="15">
-    <w:abstractNumId w:val="1"/>
+    <w:abstractNumId w:val="2"/>
   </w:num>
   <w:num w:numId="16">
-    <w:abstractNumId w:val="9"/>
+    <w:abstractNumId w:val="10"/>
   </w:num>
   <w:num w:numId="17">
-    <w:abstractNumId w:val="7"/>
+    <w:abstractNumId w:val="8"/>
   </w:num>
   <w:num w:numId="18">
-    <w:abstractNumId w:val="2"/>
+    <w:abstractNumId w:val="3"/>
   </w:num>
   <w:num w:numId="19">
-    <w:abstractNumId w:val="19"/>
+    <w:abstractNumId w:val="20"/>
   </w:num>
   <w:num w:numId="20">
-    <w:abstractNumId w:val="10"/>
+    <w:abstractNumId w:val="11"/>
+  </w:num>
+  <w:num w:numId="21">
+    <w:abstractNumId w:val="1"/>
   </w:num>
   <w:numIdMacAtCleanup w:val="20"/>
 </w:numbering>
@@ -7762,7 +7903,7 @@
 </file>
 
 <file path=customXml/itemProps1.xml><?xml version="1.0" encoding="utf-8"?>
-<ds:datastoreItem xmlns:ds="http://schemas.openxmlformats.org/officeDocument/2006/customXml" ds:itemID="{7FCE3FD3-74A1-4522-AC35-14100A4ADA34}">
+<ds:datastoreItem xmlns:ds="http://schemas.openxmlformats.org/officeDocument/2006/customXml" ds:itemID="{C5A7CD96-DACD-46F1-A1AF-52CA93C30D74}">
   <ds:schemaRefs>
     <ds:schemaRef ds:uri="http://schemas.openxmlformats.org/officeDocument/2006/bibliography"/>
   </ds:schemaRefs>

</xml_diff>

<commit_message>
Updates for chapter 4. Remove _mainapp from key folder names.
</commit_message>
<xml_diff>
--- a/labmanual/English/WBT101-AnswerKey.docx
+++ b/labmanual/English/WBT101-AnswerKey.docx
@@ -27,8 +27,6 @@
       <w:r>
         <w:t>Chapter 1</w:t>
       </w:r>
-      <w:bookmarkStart w:id="0" w:name="_GoBack"/>
-      <w:bookmarkEnd w:id="0"/>
     </w:p>
     <w:p>
       <w:pPr>
@@ -713,6 +711,8 @@
       <w:r>
         <w:t>4A</w:t>
       </w:r>
+      <w:bookmarkStart w:id="0" w:name="_GoBack"/>
+      <w:bookmarkEnd w:id="0"/>
     </w:p>
     <w:p>
       <w:pPr>
@@ -751,7 +751,19 @@
         <w:ind w:left="720"/>
       </w:pPr>
       <w:r>
-        <w:t>The advertisement packet is19 bytes. They are:</w:t>
+        <w:t>The advertisement packet is</w:t>
+      </w:r>
+      <w:r>
+        <w:t xml:space="preserve"> </w:t>
+      </w:r>
+      <w:r>
+        <w:t>1</w:t>
+      </w:r>
+      <w:r>
+        <w:t>7</w:t>
+      </w:r>
+      <w:r>
+        <w:t xml:space="preserve"> bytes. They are:</w:t>
       </w:r>
     </w:p>
     <w:p>
@@ -829,7 +841,13 @@
         <w:ind w:left="1440"/>
       </w:pPr>
       <w:r>
-        <w:t>Appearance (4)</w:t>
+        <w:t>Manufacturer Specific Data (</w:t>
+      </w:r>
+      <w:r>
+        <w:t>5</w:t>
+      </w:r>
+      <w:r>
+        <w:t>)</w:t>
       </w:r>
     </w:p>
     <w:p>
@@ -856,42 +874,13 @@
       </w:pPr>
       <w:r>
         <w:tab/>
-        <w:t>Data (2)</w:t>
-      </w:r>
-    </w:p>
-    <w:p>
-      <w:pPr>
-        <w:ind w:left="1440"/>
-      </w:pPr>
-      <w:r>
-        <w:t>Manufacturer Specific Data (3)</w:t>
-      </w:r>
-    </w:p>
-    <w:p>
-      <w:pPr>
-        <w:ind w:left="1440"/>
-      </w:pPr>
-      <w:r>
-        <w:tab/>
-        <w:t>Length (1)</w:t>
-      </w:r>
-    </w:p>
-    <w:p>
-      <w:pPr>
-        <w:ind w:left="1440"/>
-      </w:pPr>
-      <w:r>
-        <w:tab/>
-        <w:t>Type (1)</w:t>
-      </w:r>
-    </w:p>
-    <w:p>
-      <w:pPr>
-        <w:ind w:left="1440"/>
-      </w:pPr>
-      <w:r>
-        <w:tab/>
-        <w:t>Data (1)</w:t>
+        <w:t>Data (</w:t>
+      </w:r>
+      <w:r>
+        <w:t>3</w:t>
+      </w:r>
+      <w:r>
+        <w:t>)</w:t>
       </w:r>
     </w:p>
     <w:p>
@@ -931,24 +920,34 @@
       <w:r>
         <w:t xml:space="preserve">The function is </w:t>
       </w:r>
+      <w:proofErr w:type="spellStart"/>
       <w:r>
         <w:rPr>
           <w:i/>
         </w:rPr>
-        <w:t>ex0</w:t>
-      </w:r>
+        <w:t>app_bt</w:t>
+      </w:r>
+      <w:proofErr w:type="spellEnd"/>
       <w:r>
         <w:rPr>
           <w:i/>
         </w:rPr>
-        <w:t>3</w:t>
+        <w:t>_</w:t>
       </w:r>
       <w:r>
         <w:rPr>
           <w:i/>
         </w:rPr>
-        <w:t>_ble_con_management_callback</w:t>
-      </w:r>
+        <w:t xml:space="preserve"> </w:t>
+      </w:r>
+      <w:proofErr w:type="spellStart"/>
+      <w:r>
+        <w:rPr>
+          <w:i/>
+        </w:rPr>
+        <w:t>management_callback</w:t>
+      </w:r>
+      <w:proofErr w:type="spellEnd"/>
       <w:r>
         <w:t xml:space="preserve">. It is registered using </w:t>
       </w:r>
@@ -1000,58 +999,41 @@
       <w:r>
         <w:t xml:space="preserve">The function is </w:t>
       </w:r>
+      <w:proofErr w:type="spellStart"/>
       <w:r>
         <w:rPr>
           <w:i/>
         </w:rPr>
-        <w:t>ex0</w:t>
-      </w:r>
+        <w:t>app_gatt_callback</w:t>
+      </w:r>
+      <w:proofErr w:type="spellEnd"/>
+      <w:r>
+        <w:t xml:space="preserve">. It is registered using </w:t>
+      </w:r>
+      <w:proofErr w:type="spellStart"/>
       <w:r>
         <w:rPr>
           <w:i/>
         </w:rPr>
-        <w:t>3</w:t>
-      </w:r>
+        <w:t>wiced_bt_gatt_register</w:t>
+      </w:r>
+      <w:proofErr w:type="spellEnd"/>
+      <w:r>
+        <w:t xml:space="preserve"> in</w:t>
+      </w:r>
+      <w:r>
+        <w:t xml:space="preserve"> </w:t>
+      </w:r>
+      <w:proofErr w:type="spellStart"/>
       <w:r>
         <w:rPr>
           <w:i/>
         </w:rPr>
-        <w:t>_ble_con_event_handler</w:t>
-      </w:r>
-      <w:r>
-        <w:t xml:space="preserve">. It is registered using </w:t>
-      </w:r>
-      <w:proofErr w:type="spellStart"/>
-      <w:r>
-        <w:rPr>
-          <w:i/>
-        </w:rPr>
-        <w:t>wiced_bt_gatt_register</w:t>
+        <w:t>app_bt_management_callback</w:t>
       </w:r>
       <w:proofErr w:type="spellEnd"/>
       <w:r>
-        <w:t xml:space="preserve"> in</w:t>
-      </w:r>
-      <w:r>
-        <w:t xml:space="preserve"> </w:t>
-      </w:r>
-      <w:r>
-        <w:rPr>
-          <w:i/>
-        </w:rPr>
-        <w:t>ex0</w:t>
-      </w:r>
-      <w:r>
-        <w:rPr>
-          <w:i/>
-        </w:rPr>
-        <w:t>3</w:t>
-      </w:r>
-      <w:r>
-        <w:rPr>
-          <w:i/>
-        </w:rPr>
-        <w:t>_ble_con_app_init</w:t>
+        <w:t xml:space="preserve"> in the BTM_ENABLED_EVT event</w:t>
       </w:r>
       <w:r>
         <w:t>.</w:t>
@@ -1072,7 +1054,6 @@
         <w:spacing w:line="259" w:lineRule="auto"/>
       </w:pPr>
       <w:r>
-        <w:lastRenderedPageBreak/>
         <w:t>Which GATT events are implemented? What other GATT events exist? (Hint: right click and select Open Declaration on one of the implemented events)</w:t>
       </w:r>
     </w:p>
@@ -1100,6 +1081,7 @@
         <w:ind w:left="1440"/>
       </w:pPr>
       <w:r>
+        <w:lastRenderedPageBreak/>
         <w:t>GATT_ATTRIBUTE_REQUEST_EVT</w:t>
       </w:r>
     </w:p>
@@ -7929,7 +7911,7 @@
 </file>
 
 <file path=customXml/itemProps1.xml><?xml version="1.0" encoding="utf-8"?>
-<ds:datastoreItem xmlns:ds="http://schemas.openxmlformats.org/officeDocument/2006/customXml" ds:itemID="{89C6DCDA-6CBC-486F-A565-7953A9C9232D}">
+<ds:datastoreItem xmlns:ds="http://schemas.openxmlformats.org/officeDocument/2006/customXml" ds:itemID="{DB5E2825-4CD2-45B5-8EBE-75175059A2F1}">
   <ds:schemaRefs>
     <ds:schemaRef ds:uri="http://schemas.openxmlformats.org/officeDocument/2006/bibliography"/>
   </ds:schemaRefs>

</xml_diff>

<commit_message>
Fix section typos in answer key doc
</commit_message>
<xml_diff>
--- a/labmanual/English/WBT101-AnswerKey.docx
+++ b/labmanual/English/WBT101-AnswerKey.docx
@@ -19,8 +19,6 @@
         </w:rPr>
         <w:t>Answer Key</w:t>
       </w:r>
-      <w:bookmarkStart w:id="0" w:name="_GoBack"/>
-      <w:bookmarkEnd w:id="0"/>
     </w:p>
     <w:p>
       <w:pPr>
@@ -1203,8 +1201,10 @@
         <w:t>Exercise 4B.</w:t>
       </w:r>
       <w:r>
-        <w:t>3</w:t>
-      </w:r>
+        <w:t>2</w:t>
+      </w:r>
+      <w:bookmarkStart w:id="0" w:name="_GoBack"/>
+      <w:bookmarkEnd w:id="0"/>
     </w:p>
     <w:p>
       <w:pPr>
@@ -1283,7 +1283,7 @@
         <w:t>Exercise 4B.</w:t>
       </w:r>
       <w:r>
-        <w:t>4</w:t>
+        <w:t>3</w:t>
       </w:r>
     </w:p>
     <w:p>
@@ -1622,7 +1622,7 @@
         <w:t>Exercise 4B.</w:t>
       </w:r>
       <w:r>
-        <w:t>5</w:t>
+        <w:t>4</w:t>
       </w:r>
     </w:p>
     <w:p>
@@ -6699,7 +6699,7 @@
 </file>
 
 <file path=customXml/itemProps1.xml><?xml version="1.0" encoding="utf-8"?>
-<ds:datastoreItem xmlns:ds="http://schemas.openxmlformats.org/officeDocument/2006/customXml" ds:itemID="{15FF4F95-AA01-4CD8-A2A5-25E36DD82595}">
+<ds:datastoreItem xmlns:ds="http://schemas.openxmlformats.org/officeDocument/2006/customXml" ds:itemID="{0A4E551E-572B-433E-AE59-13FA5A3D3E61}">
   <ds:schemaRefs>
     <ds:schemaRef ds:uri="http://schemas.openxmlformats.org/officeDocument/2006/bibliography"/>
   </ds:schemaRefs>

</xml_diff>